<commit_message>
Aula 3 de JS completa com anotações
</commit_message>
<xml_diff>
--- a/JavaScript/Anotações/03 Dando os primeiros passos.docx
+++ b/JavaScript/Anotações/03 Dando os primeiros passos.docx
@@ -267,6 +267,150 @@
       </w:pPr>
       <w:r>
         <w:t>Não existe idade mínima nem máxima para aprender a programar. Não se cobre muito, vá no seu ritmo, nunca se compare com o nível dos outros, pois sempre existe alguém com mais experiencia que você e também pessoas que sabem menos.</w:t>
+      </w:r>
+    </w:p>
+    <w:p>
+      <w:pPr>
+        <w:pStyle w:val="SemEspaamento"/>
+        <w:ind w:firstLine="284"/>
+        <w:jc w:val="both"/>
+      </w:pPr>
+    </w:p>
+    <w:p>
+      <w:pPr>
+        <w:pStyle w:val="SemEspaamento"/>
+        <w:ind w:firstLine="284"/>
+        <w:jc w:val="both"/>
+      </w:pPr>
+      <w:r>
+        <w:t>Para aprender a programar não precisa saber muita matemática nem muito inglês, como dito antes, você precisa se dedicar para aprender.</w:t>
+      </w:r>
+    </w:p>
+    <w:p>
+      <w:pPr>
+        <w:pStyle w:val="SemEspaamento"/>
+        <w:ind w:firstLine="284"/>
+        <w:jc w:val="both"/>
+      </w:pPr>
+    </w:p>
+    <w:p>
+      <w:pPr>
+        <w:pStyle w:val="SemEspaamento"/>
+        <w:ind w:firstLine="284"/>
+        <w:jc w:val="both"/>
+      </w:pPr>
+      <w:r>
+        <w:t>Quando for aprender a programar não pense em aprender somente por um salário bom, pois nem sempre é assim, aprenda a programar e goste disso, o dinheiro que você ganhar com programação será apenas uma consequência daquilo que você realmente gosta.</w:t>
+      </w:r>
+    </w:p>
+    <w:p>
+      <w:pPr>
+        <w:pStyle w:val="SemEspaamento"/>
+        <w:ind w:firstLine="284"/>
+        <w:jc w:val="both"/>
+      </w:pPr>
+      <w:r>
+        <w:t>Não corra e tente fazer da primeira vez, faça pequenas coisas e depois vá aumentando o tamanho dos seus projetos, todo mundo começa do básico e assim vai crescendo.</w:t>
+      </w:r>
+    </w:p>
+    <w:p>
+      <w:pPr>
+        <w:pStyle w:val="SemEspaamento"/>
+        <w:ind w:firstLine="284"/>
+        <w:jc w:val="both"/>
+      </w:pPr>
+    </w:p>
+    <w:p>
+      <w:pPr>
+        <w:pStyle w:val="SemEspaamento"/>
+        <w:ind w:firstLine="284"/>
+        <w:jc w:val="both"/>
+      </w:pPr>
+      <w:r>
+        <w:t>Lembre-se sempre que o aprendizado é um caminho longo a se percorrer.</w:t>
+      </w:r>
+    </w:p>
+    <w:p>
+      <w:pPr>
+        <w:pStyle w:val="SemEspaamento"/>
+        <w:ind w:firstLine="284"/>
+        <w:jc w:val="both"/>
+      </w:pPr>
+      <w:r>
+        <w:t>Aprender a programar é uma pratica diária</w:t>
+      </w:r>
+    </w:p>
+    <w:p>
+      <w:pPr>
+        <w:pStyle w:val="SemEspaamento"/>
+        <w:ind w:firstLine="284"/>
+        <w:jc w:val="both"/>
+      </w:pPr>
+    </w:p>
+    <w:p>
+      <w:pPr>
+        <w:pStyle w:val="SemEspaamento"/>
+        <w:ind w:firstLine="284"/>
+        <w:jc w:val="both"/>
+        <w:rPr>
+          <w:b/>
+          <w:bCs/>
+          <w:i/>
+          <w:iCs/>
+        </w:rPr>
+      </w:pPr>
+      <w:r>
+        <w:rPr>
+          <w:b/>
+          <w:bCs/>
+          <w:i/>
+          <w:iCs/>
+        </w:rPr>
+        <w:lastRenderedPageBreak/>
+        <w:t xml:space="preserve">Vamos instalar os softwares que nos precisamos </w:t>
+      </w:r>
+    </w:p>
+    <w:p>
+      <w:pPr>
+        <w:pStyle w:val="SemEspaamento"/>
+        <w:ind w:firstLine="284"/>
+        <w:jc w:val="both"/>
+      </w:pPr>
+    </w:p>
+    <w:p>
+      <w:pPr>
+        <w:pStyle w:val="SemEspaamento"/>
+        <w:ind w:firstLine="284"/>
+        <w:jc w:val="both"/>
+      </w:pPr>
+      <w:r>
+        <w:t>1 – Google Chrome</w:t>
+      </w:r>
+      <w:r>
+        <w:t xml:space="preserve"> – Navegador de Internet</w:t>
+      </w:r>
+    </w:p>
+    <w:p>
+      <w:pPr>
+        <w:pStyle w:val="SemEspaamento"/>
+        <w:ind w:firstLine="284"/>
+        <w:jc w:val="both"/>
+      </w:pPr>
+      <w:r>
+        <w:t>2 – Visual Studio Code</w:t>
+      </w:r>
+      <w:r>
+        <w:t xml:space="preserve"> – Editor de Códigos de Programação</w:t>
+      </w:r>
+    </w:p>
+    <w:p>
+      <w:pPr>
+        <w:pStyle w:val="SemEspaamento"/>
+        <w:ind w:firstLine="284"/>
+        <w:jc w:val="both"/>
+      </w:pPr>
+      <w:r>
+        <w:t>3 – NodeJS</w:t>
       </w:r>
     </w:p>
     <w:p>

</xml_diff>